<commit_message>
edited mpio.owl and mappings.doc
</commit_message>
<xml_diff>
--- a/mappings.docx
+++ b/mappings.docx
@@ -4,54 +4,56 @@
   <w:body>
     <w:p>
       <w:r>
+        <w:rPr>
+          <w:highlight w:val="green"/>
+        </w:rPr>
         <w:fldChar w:fldCharType="begin"/>
       </w:r>
       <w:r>
-        <w:instrText xml:space="preserve"> HYPERLINK "</w:instrText>
-      </w:r>
-      <w:r>
-        <w:instrText>http://purl.obolibrary.org/obo/MPIO_0000003</w:instrText>
-      </w:r>
-      <w:r>
-        <w:instrText xml:space="preserve">" </w:instrText>
-      </w:r>
-      <w:r>
+        <w:rPr>
+          <w:highlight w:val="green"/>
+        </w:rPr>
+        <w:instrText xml:space="preserve"> HYPERLINK "http://purl.obolibrary.org/obo/MPIO_0000003" </w:instrText>
+      </w:r>
+      <w:r>
+        <w:rPr>
+          <w:highlight w:val="green"/>
+        </w:rPr>
         <w:fldChar w:fldCharType="separate"/>
       </w:r>
       <w:r>
         <w:rPr>
           <w:rStyle w:val="Hyperlink"/>
+          <w:highlight w:val="green"/>
         </w:rPr>
         <w:t>http://purl.obolibrary.org/obo/MPIO_0000003</w:t>
       </w:r>
       <w:r>
+        <w:rPr>
+          <w:highlight w:val="green"/>
+        </w:rPr>
         <w:fldChar w:fldCharType="end"/>
       </w:r>
       <w:r>
-        <w:t xml:space="preserve"> (</w:t>
-      </w:r>
-      <w:r>
-        <w:t>information about clinical consequences suspected to be the result of a drug-drug interaction</w:t>
-      </w:r>
-      <w:r>
-        <w:t xml:space="preserve">) is about </w:t>
+        <w:rPr>
+          <w:highlight w:val="green"/>
+        </w:rPr>
+        <w:t xml:space="preserve"> (information about clinical consequences suspected to be the result of a drug-drug interaction) is about </w:t>
       </w:r>
       <w:hyperlink r:id="rId4" w:history="1">
         <w:r>
           <w:rPr>
             <w:rStyle w:val="Hyperlink"/>
+            <w:highlight w:val="green"/>
           </w:rPr>
           <w:t>http://purl.obolibrary.org/obo/DINTO_000027</w:t>
         </w:r>
       </w:hyperlink>
       <w:r>
-        <w:t xml:space="preserve"> (</w:t>
-      </w:r>
-      <w:r>
-        <w:t>clinically relevant DDI effect</w:t>
-      </w:r>
-      <w:r>
-        <w:t>)</w:t>
+        <w:rPr>
+          <w:highlight w:val="green"/>
+        </w:rPr>
+        <w:t xml:space="preserve"> (clinically relevant DDI effect)</w:t>
       </w:r>
     </w:p>
     <w:p/>
@@ -60,104 +62,99 @@
         <w:r>
           <w:rPr>
             <w:rStyle w:val="Hyperlink"/>
+            <w:highlight w:val="green"/>
           </w:rPr>
           <w:t>http://purl.obolibrary.org/obo/MPIO_0000003</w:t>
         </w:r>
       </w:hyperlink>
       <w:r>
-        <w:t xml:space="preserve"> (</w:t>
-      </w:r>
-      <w:r>
-        <w:t>information about clinical consequences suspected to be the result of a drug-drug interaction</w:t>
-      </w:r>
-      <w:r>
-        <w:t xml:space="preserve">) is about </w:t>
+        <w:rPr>
+          <w:highlight w:val="green"/>
+        </w:rPr>
+        <w:t xml:space="preserve"> (information about clinical consequences suspected to be the result of a drug-drug interaction) is about </w:t>
       </w:r>
       <w:hyperlink r:id="rId6" w:history="1">
         <w:r>
           <w:rPr>
             <w:rStyle w:val="Hyperlink"/>
+            <w:highlight w:val="green"/>
           </w:rPr>
           <w:t>http://purl.obolibrary.org/obo/DIDEO_00000030</w:t>
         </w:r>
       </w:hyperlink>
       <w:r>
-        <w:t xml:space="preserve"> (</w:t>
-      </w:r>
-      <w:r>
-        <w:t>drug-drug interaction effect</w:t>
-      </w:r>
-      <w:r>
-        <w:t>)</w:t>
+        <w:rPr>
+          <w:highlight w:val="green"/>
+        </w:rPr>
+        <w:t xml:space="preserve"> (drug-drug interaction effect)</w:t>
       </w:r>
     </w:p>
     <w:p/>
     <w:p>
+      <w:pPr>
+        <w:rPr>
+          <w:highlight w:val="yellow"/>
+        </w:rPr>
+      </w:pPr>
       <w:hyperlink r:id="rId7" w:history="1">
         <w:r>
           <w:rPr>
             <w:rStyle w:val="Hyperlink"/>
+            <w:highlight w:val="yellow"/>
           </w:rPr>
           <w:t>http://purl.obolibrary.org/obo/MPIO_0000007</w:t>
         </w:r>
       </w:hyperlink>
       <w:r>
-        <w:t xml:space="preserve"> (</w:t>
-      </w:r>
-      <w:r>
-        <w:t>frequency of exposure information</w:t>
-      </w:r>
-      <w:r>
-        <w:t xml:space="preserve">) some relationship to </w:t>
+        <w:rPr>
+          <w:highlight w:val="yellow"/>
+        </w:rPr>
+        <w:t xml:space="preserve"> (frequency of exposure information) some relationship to </w:t>
       </w:r>
       <w:hyperlink r:id="rId8" w:history="1">
         <w:r>
           <w:rPr>
             <w:rStyle w:val="Hyperlink"/>
+            <w:highlight w:val="yellow"/>
           </w:rPr>
           <w:t>http://purl.obolibrary.org/obo/DINTO_000091</w:t>
         </w:r>
       </w:hyperlink>
       <w:r>
-        <w:t xml:space="preserve"> (</w:t>
-      </w:r>
-      <w:r>
-        <w:t>has incidence</w:t>
-      </w:r>
-      <w:r>
-        <w:t>)</w:t>
-      </w:r>
-    </w:p>
-    <w:p/>
-    <w:p>
-      <w:r>
-        <w:t xml:space="preserve">http://purl.obolibrary.org/obo/MPIO_0000006 </w:t>
-      </w:r>
-      <w:r>
-        <w:t>(</w:t>
-      </w:r>
-      <w:r>
-        <w:t>frequency of harm information</w:t>
-      </w:r>
-      <w:r>
-        <w:t xml:space="preserve">) some relationship to </w:t>
+        <w:rPr>
+          <w:highlight w:val="yellow"/>
+        </w:rPr>
+        <w:t xml:space="preserve"> (has incidence)</w:t>
+      </w:r>
+    </w:p>
+    <w:p>
+      <w:pPr>
+        <w:rPr>
+          <w:highlight w:val="yellow"/>
+        </w:rPr>
+      </w:pPr>
+    </w:p>
+    <w:p>
+      <w:r>
+        <w:rPr>
+          <w:highlight w:val="yellow"/>
+        </w:rPr>
+        <w:t xml:space="preserve">http://purl.obolibrary.org/obo/MPIO_0000006 (frequency of harm information) some relationship to </w:t>
       </w:r>
       <w:hyperlink r:id="rId9" w:history="1">
         <w:r>
           <w:rPr>
             <w:rStyle w:val="Hyperlink"/>
+            <w:highlight w:val="yellow"/>
           </w:rPr>
           <w:t>http://purl.obolibrary.org/obo/DINTO_000091</w:t>
         </w:r>
       </w:hyperlink>
       <w:r>
-        <w:t xml:space="preserve"> (</w:t>
-      </w:r>
-      <w:r>
-        <w:t>has incidence</w:t>
-      </w:r>
-      <w:r>
-        <w:t>)</w:t>
+        <w:rPr>
+          <w:highlight w:val="yellow"/>
+        </w:rPr>
+        <w:t xml:space="preserve"> (has incidence)</w:t>
       </w:r>
     </w:p>
     <w:p/>
@@ -166,76 +163,81 @@
         <w:r>
           <w:rPr>
             <w:rStyle w:val="Hyperlink"/>
+            <w:highlight w:val="green"/>
           </w:rPr>
           <w:t>http://purl.obolibrary.org/obo/MPIO_0000005</w:t>
         </w:r>
       </w:hyperlink>
       <w:r>
-        <w:t xml:space="preserve"> (</w:t>
-      </w:r>
-      <w:r>
-        <w:t>mechanism of interaction information</w:t>
-      </w:r>
-      <w:r>
-        <w:t xml:space="preserve">) is about </w:t>
+        <w:rPr>
+          <w:highlight w:val="green"/>
+        </w:rPr>
+        <w:t xml:space="preserve"> (mechanism of interaction information) is about </w:t>
       </w:r>
       <w:hyperlink r:id="rId11" w:history="1">
         <w:r>
           <w:rPr>
             <w:rStyle w:val="Hyperlink"/>
+            <w:highlight w:val="green"/>
           </w:rPr>
           <w:t>http://purl.obolibrary.org/obo/DINTO_000003</w:t>
         </w:r>
       </w:hyperlink>
       <w:r>
+        <w:rPr>
+          <w:highlight w:val="green"/>
+        </w:rPr>
         <w:t xml:space="preserve"> (DDI mechanism)</w:t>
-      </w:r>
-    </w:p>
-    <w:p/>
-    <w:p>
-      <w:r>
-        <w:t>talk to Rich about 'mechanism of interaction information'</w:t>
-      </w:r>
-    </w:p>
-    <w:p/>
-    <w:p>
-      <w:r>
-        <w:t>modifying factors (</w:t>
-      </w:r>
-      <w:proofErr w:type="gramStart"/>
-      <w:r>
-        <w:t>http://purl.obolibrary.org/obo/MPIO_0000000</w:t>
-      </w:r>
-      <w:r>
-        <w:t xml:space="preserve"> )</w:t>
-      </w:r>
-      <w:proofErr w:type="gramEnd"/>
-      <w:r>
-        <w:t xml:space="preserve"> is about (some properties are already in DINTO, but needs some more thought).</w:t>
-      </w:r>
-    </w:p>
-    <w:p/>
-    <w:p>
-      <w:r>
-        <w:t>Recommended action (DINTO has data properties referring to this. Needs some thoug</w:t>
-      </w:r>
-      <w:r>
-        <w:t>h</w:t>
-      </w:r>
-      <w:r>
-        <w:t>t).</w:t>
-      </w:r>
-    </w:p>
-    <w:p/>
-    <w:p>
-      <w:r>
-        <w:t>Talk with Richard about recommended action</w:t>
       </w:r>
     </w:p>
     <w:p/>
     <w:p>
       <w:bookmarkStart w:id="0" w:name="_GoBack"/>
       <w:bookmarkEnd w:id="0"/>
+      <w:r>
+        <w:rPr>
+          <w:highlight w:val="green"/>
+        </w:rPr>
+        <w:t>talk to Rich about 'mechanism of interaction information'</w:t>
+      </w:r>
+    </w:p>
+    <w:p/>
+    <w:p>
+      <w:r>
+        <w:t>modifying factors (</w:t>
+      </w:r>
+      <w:proofErr w:type="gramStart"/>
+      <w:r>
+        <w:t>http://purl.obolibrary.org/obo/MPIO_0000000</w:t>
+      </w:r>
+      <w:r>
+        <w:t xml:space="preserve"> )</w:t>
+      </w:r>
+      <w:proofErr w:type="gramEnd"/>
+      <w:r>
+        <w:t xml:space="preserve"> is about (some properties are already in DINTO, but needs some more thought).</w:t>
+      </w:r>
+    </w:p>
+    <w:p/>
+    <w:p>
+      <w:r>
+        <w:t>Recommended action (DINTO has data properties referring to this. Needs some thoug</w:t>
+      </w:r>
+      <w:r>
+        <w:t>h</w:t>
+      </w:r>
+      <w:r>
+        <w:t>t).</w:t>
+      </w:r>
+    </w:p>
+    <w:p/>
+    <w:p>
+      <w:r>
+        <w:t>Talk with Richard about recommended action</w:t>
+      </w:r>
+    </w:p>
+    <w:p/>
+    <w:p>
       <w:r>
         <w:rPr>
           <w:highlight w:val="yellow"/>

</xml_diff>